<commit_message>
Added support for Wikipedia
</commit_message>
<xml_diff>
--- a/test.docx
+++ b/test.docx
@@ -15,7 +15,7 @@
         <w:pStyle w:val="ListNumber"/>
       </w:pPr>
       <w:r>
-        <w:t>what a boat it is !"</w:t>
+        <w:t>Robert Nicholson Dresser (October 4, 1878 – July 27, 1924) was a Major League Baseball pitcher.</w:t>
       </w:r>
     </w:p>
     <w:p>
@@ -23,7 +23,7 @@
         <w:pStyle w:val="ListNumber"/>
       </w:pPr>
       <w:r>
-        <w:t>It was his idea to bring her to Hartfield : he had thought of no other place .</w:t>
+        <w:t>(No water is currently used).</w:t>
       </w:r>
     </w:p>
     <w:p>
@@ -31,7 +31,7 @@
         <w:pStyle w:val="ListNumber"/>
       </w:pPr>
       <w:r>
-        <w:t>He feared there must be some decided involvement .</w:t>
+        <w:t>Flooded Mine, Keep out, Danger!".</w:t>
       </w:r>
     </w:p>
     <w:p>
@@ -39,7 +39,7 @@
         <w:pStyle w:val="ListNumber"/>
       </w:pPr>
       <w:r>
-        <w:t>Perry was surprized to hear you had fixed upon South End ."</w:t>
+        <w:t>Somebody get a hose over here, quick!</w:t>
       </w:r>
     </w:p>
     <w:p>
@@ -47,7 +47,7 @@
         <w:pStyle w:val="ListNumber"/>
       </w:pPr>
       <w:r>
-        <w:t>I knew you would wish it .</w:t>
+        <w:t>Baron Israël Karl-Gustav "K-G" Eugène Lagerfelt (21 November 1909 – 11 December 1986) was a Swedish diplomat.</w:t>
       </w:r>
     </w:p>
     <w:p>
@@ -55,7 +55,7 @@
         <w:pStyle w:val="ListNumber"/>
       </w:pPr>
       <w:r>
-        <w:t>The harp answered with the magic Music of Tears .</w:t>
+        <w:t>Tammareddy Bharadwaja is a Telugu film director.</w:t>
       </w:r>
     </w:p>
     <w:p>
@@ -63,7 +63,7 @@
         <w:pStyle w:val="ListNumber"/>
       </w:pPr>
       <w:r>
-        <w:t>They have no mercy on her ."</w:t>
+        <w:t>The next scene's narration does not match what we see.</w:t>
       </w:r>
     </w:p>
     <w:p>
@@ -71,7 +71,7 @@
         <w:pStyle w:val="ListNumber"/>
       </w:pPr>
       <w:r>
-        <w:t>wait a bit , little Gingerbread Boy , we wish to eat you !"</w:t>
+        <w:t>We better get a bucket.</w:t>
       </w:r>
     </w:p>
     <w:p>
@@ -79,7 +79,7 @@
         <w:pStyle w:val="ListNumber"/>
       </w:pPr>
       <w:r>
-        <w:t>Nothing wanting .</w:t>
+        <w:t>WVIN-FM (98.3 FM) is a radio station broadcasting an Adult Contemporary format.</w:t>
       </w:r>
     </w:p>
     <w:p>
@@ -87,127 +87,7 @@
         <w:pStyle w:val="ListNumber"/>
       </w:pPr>
       <w:r>
-        <w:t>Harriet would have been a better match .</w:t>
-      </w:r>
-    </w:p>
-    <w:p>
-      <w:pPr>
-        <w:pStyle w:val="ListNumber"/>
-      </w:pPr>
-      <w:r>
-        <w:t>You will see them both this morning , I dare say .</w:t>
-      </w:r>
-    </w:p>
-    <w:p>
-      <w:pPr>
-        <w:pStyle w:val="ListNumber"/>
-      </w:pPr>
-      <w:r>
-        <w:t>You brought this upon me .</w:t>
-      </w:r>
-    </w:p>
-    <w:p>
-      <w:pPr>
-        <w:pStyle w:val="ListNumber"/>
-      </w:pPr>
-      <w:r>
-        <w:t>They saw , like a white cloud rising from the lake , a flock of sea gulls flying toward them .</w:t>
-      </w:r>
-    </w:p>
-    <w:p>
-      <w:pPr>
-        <w:pStyle w:val="ListNumber"/>
-      </w:pPr>
-      <w:r>
-        <w:t>The worst of Bath was the number of its plain women .</w:t>
-      </w:r>
-    </w:p>
-    <w:p>
-      <w:pPr>
-        <w:pStyle w:val="ListNumber"/>
-      </w:pPr>
-      <w:r>
-        <w:t>Their evil was incalculable .</w:t>
-      </w:r>
-    </w:p>
-    <w:p>
-      <w:pPr>
-        <w:pStyle w:val="ListNumber"/>
-      </w:pPr>
-      <w:r>
-        <w:t>Give me your little useless hands ."</w:t>
-      </w:r>
-    </w:p>
-    <w:p>
-      <w:pPr>
-        <w:pStyle w:val="ListNumber"/>
-      </w:pPr>
-      <w:r>
-        <w:t>We cannot part ."</w:t>
-      </w:r>
-    </w:p>
-    <w:p>
-      <w:pPr>
-        <w:pStyle w:val="ListNumber"/>
-      </w:pPr>
-      <w:r>
-        <w:t>Frank Churchill placed a word before Miss Fairfax .</w:t>
-      </w:r>
-    </w:p>
-    <w:p>
-      <w:pPr>
-        <w:pStyle w:val="ListNumber"/>
-      </w:pPr>
-      <w:r>
-        <w:t>Alice thought to herself .</w:t>
-      </w:r>
-    </w:p>
-    <w:p>
-      <w:pPr>
-        <w:pStyle w:val="ListNumber"/>
-      </w:pPr>
-      <w:r>
-        <w:t>Can it be woman ?</w:t>
-      </w:r>
-    </w:p>
-    <w:p>
-      <w:pPr>
-        <w:pStyle w:val="ListNumber"/>
-      </w:pPr>
-      <w:r>
-        <w:t>It is my party .</w:t>
-      </w:r>
-    </w:p>
-    <w:p>
-      <w:pPr>
-        <w:pStyle w:val="ListNumber"/>
-      </w:pPr>
-      <w:r>
-        <w:t>she was a dear old Asp to me .</w:t>
-      </w:r>
-    </w:p>
-    <w:p>
-      <w:pPr>
-        <w:pStyle w:val="ListNumber"/>
-      </w:pPr>
-      <w:r>
-        <w:t>It was overpowering happiness .</w:t>
-      </w:r>
-    </w:p>
-    <w:p>
-      <w:pPr>
-        <w:pStyle w:val="ListNumber"/>
-      </w:pPr>
-      <w:r>
-        <w:t>He walked by her side .</w:t>
-      </w:r>
-    </w:p>
-    <w:p>
-      <w:pPr>
-        <w:pStyle w:val="ListNumber"/>
-      </w:pPr>
-      <w:r>
-        <w:t>Margery asked .</w:t>
+        <w:t>The hindwings are grey.</w:t>
       </w:r>
     </w:p>
     <w:sectPr>
@@ -583,12 +463,9 @@
     <w:name w:val="Normal"/>
     <w:qFormat/>
     <w:rsid w:val="00FC693F"/>
-    <w:pPr>
-      <w:spacing w:line="600" w:lineRule="auto"/>
-    </w:pPr>
     <w:rPr>
       <w:rFonts w:ascii="Times New Roman" w:hAnsi="Times New Roman"/>
-      <w:sz w:val="32"/>
+      <w:sz w:val="24"/>
     </w:rPr>
   </w:style>
   <w:style w:type="paragraph" w:styleId="Heading1">
@@ -1112,6 +989,7 @@
       <w:numPr>
         <w:numId w:val="5"/>
       </w:numPr>
+      <w:spacing w:line="480" w:lineRule="auto"/>
       <w:contextualSpacing/>
     </w:pPr>
   </w:style>

</xml_diff>